<commit_message>
Updated getting started section in documentation
Added command details to install all the dependencies.
</commit_message>
<xml_diff>
--- a/README.docx
+++ b/README.docx
@@ -69,7 +69,7 @@
               </wp:anchor>
             </w:drawing>
           </mc:Choice>
-          <mc:Fallback>
+          <mc:Fallback xmlns="">
             <w:pict>
               <v:line w14:anchorId="0B56DBB5" id="Straight Connector 28" o:spid="_x0000_s1026" style="position:absolute;flip:y;z-index:251684864;visibility:visible;mso-wrap-style:square;mso-wrap-distance-left:9pt;mso-wrap-distance-top:0;mso-wrap-distance-right:9pt;mso-wrap-distance-bottom:0;mso-position-horizontal:absolute;mso-position-horizontal-relative:text;mso-position-vertical:absolute;mso-position-vertical-relative:text" from="-1.1pt,22.9pt" to="451.65pt,24.55pt" o:gfxdata="UEsDBBQABgAIAAAAIQC2gziS/gAAAOEBAAATAAAAW0NvbnRlbnRfVHlwZXNdLnhtbJSRQU7DMBBF&#10;90jcwfIWJU67QAgl6YK0S0CoHGBkTxKLZGx5TGhvj5O2G0SRWNoz/78nu9wcxkFMGNg6quQqL6RA&#10;0s5Y6ir5vt9lD1JwBDIwOMJKHpHlpr69KfdHjyxSmriSfYz+USnWPY7AufNIadK6MEJMx9ApD/oD&#10;OlTrorhX2lFEilmcO2RdNtjC5xDF9pCuTyYBB5bi6bQ4syoJ3g9WQ0ymaiLzg5KdCXlKLjvcW893&#10;SUOqXwnz5DrgnHtJTxOsQfEKIT7DmDSUCaxw7Rqn8787ZsmRM9e2VmPeBN4uqYvTtW7jvijg9N/y&#10;JsXecLq0q+WD6m8AAAD//wMAUEsDBBQABgAIAAAAIQA4/SH/1gAAAJQBAAALAAAAX3JlbHMvLnJl&#10;bHOkkMFqwzAMhu+DvYPRfXGawxijTi+j0GvpHsDYimMaW0Yy2fr2M4PBMnrbUb/Q94l/f/hMi1qR&#10;JVI2sOt6UJgd+ZiDgffL8ekFlFSbvV0oo4EbChzGx4f9GRdb25HMsYhqlCwG5lrLq9biZkxWOiqY&#10;22YiTra2kYMu1l1tQD30/bPm3wwYN0x18gb45AdQl1tp5j/sFB2T0FQ7R0nTNEV3j6o9feQzro1i&#10;OWA14Fm+Q8a1a8+Bvu/d/dMb2JY5uiPbhG/ktn4cqGU/er3pcvwCAAD//wMAUEsDBBQABgAIAAAA&#10;IQApeeZaxAEAAMcDAAAOAAAAZHJzL2Uyb0RvYy54bWysU02P0zAQvSPxHyzfadIA2yVquoeu4IKg&#10;YoG717EbC9tjjU2b/nvGThoQHxJCXCzbM+/NvOfx9m50lp0URgO+4+tVzZnyEnrjjx3/9PH1s1vO&#10;YhK+Fxa86vhFRX63e/pkew6tamAA2ytkROJjew4dH1IKbVVFOSgn4gqC8hTUgE4kOuKx6lGcid3Z&#10;qqnrm+oM2AcEqWKk2/spyHeFX2sl03uto0rMdpx6S2XFsj7mtdptRXtEEQYj5zbEP3ThhPFUdKG6&#10;F0mwr2h+oXJGIkTQaSXBVaC1kapoIDXr+ic1D4MIqmghc2JYbIr/j1a+Ox2Qmb7jDb2UF47e6CGh&#10;MMchsT14Tw4CMgqSU+cQWwLs/QHnUwwHzLJHjY5pa8JnGoJiBEljY/H5svisxsQkXb7cvHh183zD&#10;maRYU29um8xeTTSZLmBMbxQ4ljcdt8ZnG0QrTm9jmlKvKYTLbU2NlF26WJWTrf+gNEmjglNLZajU&#10;3iI7CRqH/st6LlsyM0QbaxdQXUr+ETTnZpgqg/a3wCW7VASfFqAzHvB3VdN4bVVP+VfVk9Ys+xH6&#10;S3mWYgdNSzF0nuw8jj+eC/z7/9t9AwAA//8DAFBLAwQUAAYACAAAACEAtDG9CdwAAAAIAQAADwAA&#10;AGRycy9kb3ducmV2LnhtbEyPwW7CMBBE75X6D9ZW4gY2oYGSxkEUqeq5wIWbE2+TqPE6jQ2Ev+/2&#10;VI47M5p9k29G14kLDqH1pGE+UyCQKm9bqjUcD+/TFxAhGrKm84QabhhgUzw+5Caz/kqfeNnHWnAJ&#10;hcxoaGLsMylD1aAzYeZ7JPa+/OBM5HOopR3MlctdJxOlltKZlvhDY3rcNVh9789Ow+HDqbGM7Q7p&#10;Z6W2p7d0SadU68nTuH0FEXGM/2H4w2d0KJip9GeyQXQapknCSQ3PKS9gf60WCxAlC+s5yCKX9wOK&#10;XwAAAP//AwBQSwECLQAUAAYACAAAACEAtoM4kv4AAADhAQAAEwAAAAAAAAAAAAAAAAAAAAAAW0Nv&#10;bnRlbnRfVHlwZXNdLnhtbFBLAQItABQABgAIAAAAIQA4/SH/1gAAAJQBAAALAAAAAAAAAAAAAAAA&#10;AC8BAABfcmVscy8ucmVsc1BLAQItABQABgAIAAAAIQApeeZaxAEAAMcDAAAOAAAAAAAAAAAAAAAA&#10;AC4CAABkcnMvZTJvRG9jLnhtbFBLAQItABQABgAIAAAAIQC0Mb0J3AAAAAgBAAAPAAAAAAAAAAAA&#10;AAAAAB4EAABkcnMvZG93bnJldi54bWxQSwUGAAAAAAQABADzAAAAJwUAAAAA&#10;" strokecolor="black [3200]" strokeweight=".5pt">
                 <v:stroke joinstyle="miter"/>
@@ -388,7 +388,31 @@
         <w:rPr>
           <w:rFonts w:ascii="Times New Roman" w:hAnsi="Times New Roman" w:cs="Times New Roman"/>
         </w:rPr>
-        <w:t>Run the following command</w:t>
+        <w:t>Install all the dependencies</w:t>
+      </w:r>
+    </w:p>
+    <w:p>
+      <w:pPr>
+        <w:pStyle w:val="ListParagraph"/>
+        <w:numPr>
+          <w:ilvl w:val="0"/>
+          <w:numId w:val="3"/>
+        </w:numPr>
+        <w:rPr>
+          <w:rFonts w:ascii="Times New Roman" w:hAnsi="Times New Roman" w:cs="Times New Roman"/>
+        </w:rPr>
+      </w:pPr>
+      <w:r>
+        <w:rPr>
+          <w:rFonts w:ascii="Times New Roman" w:hAnsi="Times New Roman" w:cs="Times New Roman"/>
+        </w:rPr>
+        <w:t>Run the app using</w:t>
+      </w:r>
+      <w:r>
+        <w:rPr>
+          <w:rFonts w:ascii="Times New Roman" w:hAnsi="Times New Roman" w:cs="Times New Roman"/>
+        </w:rPr>
+        <w:t xml:space="preserve"> following command</w:t>
       </w:r>
       <w:bookmarkStart w:id="0" w:name="_MON_1668345840"/>
       <w:bookmarkEnd w:id="0"/>
@@ -396,7 +420,7 @@
         <w:rPr>
           <w:rFonts w:ascii="Times New Roman" w:hAnsi="Times New Roman" w:cs="Times New Roman"/>
         </w:rPr>
-        <w:object w:dxaOrig="9026" w:dyaOrig="785" w14:anchorId="1961A6AC">
+        <w:object w:dxaOrig="9026" w:dyaOrig="1169" w14:anchorId="1961A6AC">
           <v:shapetype id="_x0000_t75" coordsize="21600,21600" o:spt="75" o:preferrelative="t" path="m@4@5l@4@11@9@11@9@5xe" filled="f" stroked="f">
             <v:stroke joinstyle="miter"/>
             <v:formulas>
@@ -416,10 +440,10 @@
             <v:path o:extrusionok="f" gradientshapeok="t" o:connecttype="rect"/>
             <o:lock v:ext="edit" aspectratio="t"/>
           </v:shapetype>
-          <v:shape id="_x0000_i1049" type="#_x0000_t75" style="width:349.1pt;height:42pt" o:ole="">
+          <v:shape id="_x0000_i1032" type="#_x0000_t75" style="width:349.1pt;height:62.75pt" o:ole="">
             <v:imagedata r:id="rId5" o:title=""/>
           </v:shape>
-          <o:OLEObject Type="Embed" ProgID="Word.OpenDocumentText.12" ShapeID="_x0000_i1049" DrawAspect="Content" ObjectID="_1668353120" r:id="rId6"/>
+          <o:OLEObject Type="Embed" ProgID="Word.OpenDocumentText.12" ShapeID="_x0000_i1032" DrawAspect="Content" ObjectID="_1668356446" r:id="rId6"/>
         </w:object>
       </w:r>
     </w:p>
@@ -524,10 +548,10 @@
           <w:rFonts w:ascii="Times New Roman" w:hAnsi="Times New Roman" w:cs="Times New Roman"/>
         </w:rPr>
         <w:object w:dxaOrig="9026" w:dyaOrig="392" w14:anchorId="227AA9E3">
-          <v:shape id="_x0000_i1056" type="#_x0000_t75" style="width:409.65pt;height:19.65pt" o:ole="">
+          <v:shape id="_x0000_i1026" type="#_x0000_t75" style="width:409.65pt;height:19.65pt" o:ole="">
             <v:imagedata r:id="rId8" o:title=""/>
           </v:shape>
-          <o:OLEObject Type="Embed" ProgID="Word.OpenDocumentText.12" ShapeID="_x0000_i1056" DrawAspect="Content" ObjectID="_1668353121" r:id="rId9"/>
+          <o:OLEObject Type="Embed" ProgID="Word.OpenDocumentText.12" ShapeID="_x0000_i1026" DrawAspect="Content" ObjectID="_1668356447" r:id="rId9"/>
         </w:object>
       </w:r>
     </w:p>
@@ -749,7 +773,7 @@
               </wp:anchor>
             </w:drawing>
           </mc:Choice>
-          <mc:Fallback>
+          <mc:Fallback xmlns="">
             <w:pict>
               <v:line w14:anchorId="743F4137" id="Straight Connector 26" o:spid="_x0000_s1026" style="position:absolute;flip:y;z-index:251683840;visibility:visible;mso-wrap-style:square;mso-width-percent:0;mso-height-percent:0;mso-wrap-distance-left:9pt;mso-wrap-distance-top:0;mso-wrap-distance-right:9pt;mso-wrap-distance-bottom:0;mso-position-horizontal:absolute;mso-position-horizontal-relative:text;mso-position-vertical:absolute;mso-position-vertical-relative:text;mso-width-percent:0;mso-height-percent:0;mso-width-relative:margin;mso-height-relative:margin" from="223.65pt,16.9pt" to="223.65pt,25pt" o:gfxdata="UEsDBBQABgAIAAAAIQC2gziS/gAAAOEBAAATAAAAW0NvbnRlbnRfVHlwZXNdLnhtbJSRQU7DMBBF&#10;90jcwfIWJU67QAgl6YK0S0CoHGBkTxKLZGx5TGhvj5O2G0SRWNoz/78nu9wcxkFMGNg6quQqL6RA&#10;0s5Y6ir5vt9lD1JwBDIwOMJKHpHlpr69KfdHjyxSmriSfYz+USnWPY7AufNIadK6MEJMx9ApD/oD&#10;OlTrorhX2lFEilmcO2RdNtjC5xDF9pCuTyYBB5bi6bQ4syoJ3g9WQ0ymaiLzg5KdCXlKLjvcW893&#10;SUOqXwnz5DrgnHtJTxOsQfEKIT7DmDSUCaxw7Rqn8787ZsmRM9e2VmPeBN4uqYvTtW7jvijg9N/y&#10;JsXecLq0q+WD6m8AAAD//wMAUEsDBBQABgAIAAAAIQA4/SH/1gAAAJQBAAALAAAAX3JlbHMvLnJl&#10;bHOkkMFqwzAMhu+DvYPRfXGawxijTi+j0GvpHsDYimMaW0Yy2fr2M4PBMnrbUb/Q94l/f/hMi1qR&#10;JVI2sOt6UJgd+ZiDgffL8ekFlFSbvV0oo4EbChzGx4f9GRdb25HMsYhqlCwG5lrLq9biZkxWOiqY&#10;22YiTra2kYMu1l1tQD30/bPm3wwYN0x18gb45AdQl1tp5j/sFB2T0FQ7R0nTNEV3j6o9feQzro1i&#10;OWA14Fm+Q8a1a8+Bvu/d/dMb2JY5uiPbhG/ktn4cqGU/er3pcvwCAAD//wMAUEsDBBQABgAIAAAA&#10;IQDXW8bGvgEAAMIDAAAOAAAAZHJzL2Uyb0RvYy54bWysU8tu2zAQvBfIPxC815INNEgFyzk4aC5B&#10;azRt7wxFWkRILrFkLfnvu6RkNegDKIpcCD52ZmdGq+3t6Cw7KYwGfMvXq5oz5SV0xh9b/vXLh7c3&#10;nMUkfCcseNXys4r8dnf1ZjuERm2gB9spZETiYzOElvcphaaqouyVE3EFQXl61IBOJDrisepQDMTu&#10;bLWp6+tqAOwCglQx0u3d9Mh3hV9rJdMnraNKzLactKWyYlmf8lrttqI5ogi9kbMM8R8qnDCemi5U&#10;dyIJ9h3Nb1TOSIQIOq0kuAq0NlIVD+RmXf/i5rEXQRUvFE4MS0zx9Wjlx9MBmelavrnmzAtH3+gx&#10;oTDHPrE9eE8JAjJ6pKSGEBsC7P0B51MMB8y2R42OaWvCNxqCEgRZY2PJ+bzkrMbE5HQp6XZdb97f&#10;vMvE1cSQmQLGdK/AsbxpuTU+JyAacXqIaSq9lBAuK5o0lF06W5WLrf+sNLmiXpOaMk9qb5GdBE1C&#10;97ye25bKDNHG2gVUl5Z/Bc21GabKjP0rcKkuHcGnBeiMB/xT1zRepOqp/uJ68pptP0F3Ll+kxEGD&#10;UgKdhzpP4stzgf/89XY/AAAA//8DAFBLAwQUAAYACAAAACEA4oXFFNsAAAAJAQAADwAAAGRycy9k&#10;b3ducmV2LnhtbEyPwU7DMAyG70i8Q2QkbiyBrttU6k5jEuLMtstuaWvaisYpTbaVt8eIAzva/vT7&#10;+/P15Hp1pjF0nhEeZwYUceXrjhuEw/71YQUqRMu17T0TwjcFWBe3N7nNan/hdzrvYqMkhENmEdoY&#10;h0zrULXkbJj5gVhuH350Nso4Nroe7UXCXa+fjFloZzuWD60daNtS9bk7OYT9mzNTGbst8dfSbI4v&#10;6YKPKeL93bR5BhVpiv8w/OqLOhTiVPoT10H1CPP5MhEUIUmkggB/ixIhNQZ0kevrBsUPAAAA//8D&#10;AFBLAQItABQABgAIAAAAIQC2gziS/gAAAOEBAAATAAAAAAAAAAAAAAAAAAAAAABbQ29udGVudF9U&#10;eXBlc10ueG1sUEsBAi0AFAAGAAgAAAAhADj9If/WAAAAlAEAAAsAAAAAAAAAAAAAAAAALwEAAF9y&#10;ZWxzLy5yZWxzUEsBAi0AFAAGAAgAAAAhANdbxsa+AQAAwgMAAA4AAAAAAAAAAAAAAAAALgIAAGRy&#10;cy9lMm9Eb2MueG1sUEsBAi0AFAAGAAgAAAAhAOKFxRTbAAAACQEAAA8AAAAAAAAAAAAAAAAAGAQA&#10;AGRycy9kb3ducmV2LnhtbFBLBQYAAAAABAAEAPMAAAAgBQAAAAA=&#10;" strokecolor="black [3200]" strokeweight=".5pt">
                 <v:stroke joinstyle="miter"/>
@@ -823,7 +847,7 @@
               </wp:anchor>
             </w:drawing>
           </mc:Choice>
-          <mc:Fallback>
+          <mc:Fallback xmlns="">
             <w:pict>
               <v:shapetype w14:anchorId="64FF569D" id="_x0000_t32" coordsize="21600,21600" o:spt="32" o:oned="t" path="m,l21600,21600e" filled="f">
                 <v:path arrowok="t" fillok="f" o:connecttype="none"/>
@@ -894,7 +918,7 @@
               </wp:anchor>
             </w:drawing>
           </mc:Choice>
-          <mc:Fallback>
+          <mc:Fallback xmlns="">
             <w:pict>
               <v:shape w14:anchorId="31E8CF3B" id="Straight Arrow Connector 22" o:spid="_x0000_s1026" type="#_x0000_t32" style="position:absolute;margin-left:223.8pt;margin-top:2pt;width:.5pt;height:14.2pt;z-index:251678720;visibility:visible;mso-wrap-style:square;mso-wrap-distance-left:9pt;mso-wrap-distance-top:0;mso-wrap-distance-right:9pt;mso-wrap-distance-bottom:0;mso-position-horizontal:absolute;mso-position-horizontal-relative:text;mso-position-vertical:absolute;mso-position-vertical-relative:text" o:gfxdata="UEsDBBQABgAIAAAAIQC2gziS/gAAAOEBAAATAAAAW0NvbnRlbnRfVHlwZXNdLnhtbJSRQU7DMBBF&#10;90jcwfIWJU67QAgl6YK0S0CoHGBkTxKLZGx5TGhvj5O2G0SRWNoz/78nu9wcxkFMGNg6quQqL6RA&#10;0s5Y6ir5vt9lD1JwBDIwOMJKHpHlpr69KfdHjyxSmriSfYz+USnWPY7AufNIadK6MEJMx9ApD/oD&#10;OlTrorhX2lFEilmcO2RdNtjC5xDF9pCuTyYBB5bi6bQ4syoJ3g9WQ0ymaiLzg5KdCXlKLjvcW893&#10;SUOqXwnz5DrgnHtJTxOsQfEKIT7DmDSUCaxw7Rqn8787ZsmRM9e2VmPeBN4uqYvTtW7jvijg9N/y&#10;JsXecLq0q+WD6m8AAAD//wMAUEsDBBQABgAIAAAAIQA4/SH/1gAAAJQBAAALAAAAX3JlbHMvLnJl&#10;bHOkkMFqwzAMhu+DvYPRfXGawxijTi+j0GvpHsDYimMaW0Yy2fr2M4PBMnrbUb/Q94l/f/hMi1qR&#10;JVI2sOt6UJgd+ZiDgffL8ekFlFSbvV0oo4EbChzGx4f9GRdb25HMsYhqlCwG5lrLq9biZkxWOiqY&#10;22YiTra2kYMu1l1tQD30/bPm3wwYN0x18gb45AdQl1tp5j/sFB2T0FQ7R0nTNEV3j6o9feQzro1i&#10;OWA14Fm+Q8a1a8+Bvu/d/dMb2JY5uiPbhG/ktn4cqGU/er3pcvwCAAD//wMAUEsDBBQABgAIAAAA&#10;IQBApgQm1wEAAPgDAAAOAAAAZHJzL2Uyb0RvYy54bWysU9uO0zAQfUfiHyy/0yRdWK2qpivUBV4Q&#10;VCx8gNcZNxa+aWya5O8ZO20WASutEC+T2J4zc87xeHs7WsNOgFF71/JmVXMGTvpOu2PLv319/+qG&#10;s5iE64TxDlo+QeS3u5cvtkPYwNr33nSAjIq4uBlCy/uUwqaqouzBirjyARwdKo9WJFrisepQDFTd&#10;mmpd19fV4LEL6CXESLt38yHflfpKgUyflYqQmGk5cUslYokPOVa7rdgcUYReyzMN8Q8srNCOmi6l&#10;7kQS7AfqP0pZLdFHr9JKelt5pbSEooHUNPVvau57EaBoIXNiWGyK/6+s/HQ6INNdy9drzpywdEf3&#10;CYU+9om9RfQD23vnyEePjFLIryHEDcH27oDnVQwHzOJHhTZ/SRYbi8fT4jGMiUnavL56Q/cg6aC5&#10;qa9elxuoHqEBY/oA3rL80/J4prJwaIrL4vQxJmpOwAsg9zUuxyS0eec6lqZAYhJq4Y4GMnNKzylV&#10;VjBzLn9pMjDDv4AiL4jl3KZMIewNspOg+em+N0sVyswQpY1ZQHXh9iTonJthUCbzucAlu3T0Li1A&#10;q53Hv3VN44WqmvMvqmetWfaD76Zyg8UOGq/iz/kp5Pn9dV3gjw929xMAAP//AwBQSwMEFAAGAAgA&#10;AAAhAA3Di0jdAAAACAEAAA8AAABkcnMvZG93bnJldi54bWxMj81OwzAQhO9IvIO1SNyoQ7HaNI1T&#10;IQTHCtFUiKMbb+II/0Sx04a3ZznR245mNPtNuZudZWccYx+8hMdFBgx9E3TvOwnH+u0hBxaT8lrZ&#10;4FHCD0bYVbc3pSp0uPgPPB9Sx6jEx0JJMCkNBeexMehUXIQBPXltGJ1KJMeO61FdqNxZvsyyFXeq&#10;9/TBqAFfDDbfh8lJaOvu2Hy95nyy7fu6/jQbs6/3Ut7fzc9bYAnn9B+GP3xCh4qYTmHyOjIrQYj1&#10;iqJ00CTyhchJnyQ8LQXwquTXA6pfAAAA//8DAFBLAQItABQABgAIAAAAIQC2gziS/gAAAOEBAAAT&#10;AAAAAAAAAAAAAAAAAAAAAABbQ29udGVudF9UeXBlc10ueG1sUEsBAi0AFAAGAAgAAAAhADj9If/W&#10;AAAAlAEAAAsAAAAAAAAAAAAAAAAALwEAAF9yZWxzLy5yZWxzUEsBAi0AFAAGAAgAAAAhAECmBCbX&#10;AQAA+AMAAA4AAAAAAAAAAAAAAAAALgIAAGRycy9lMm9Eb2MueG1sUEsBAi0AFAAGAAgAAAAhAA3D&#10;i0jdAAAACAEAAA8AAAAAAAAAAAAAAAAAMQQAAGRycy9kb3ducmV2LnhtbFBLBQYAAAAABAAEAPMA&#10;AAA7BQAAAAA=&#10;" strokecolor="black [3200]" strokeweight=".5pt">
                 <v:stroke endarrow="block" joinstyle="miter"/>
@@ -961,7 +985,7 @@
               </wp:anchor>
             </w:drawing>
           </mc:Choice>
-          <mc:Fallback>
+          <mc:Fallback xmlns="">
             <w:pict>
               <v:shape w14:anchorId="4AA64E1E" id="Straight Arrow Connector 23" o:spid="_x0000_s1026" type="#_x0000_t32" style="position:absolute;margin-left:74.5pt;margin-top:1.4pt;width:.5pt;height:14.2pt;z-index:251680768;visibility:visible;mso-wrap-style:square;mso-wrap-distance-left:9pt;mso-wrap-distance-top:0;mso-wrap-distance-right:9pt;mso-wrap-distance-bottom:0;mso-position-horizontal:absolute;mso-position-horizontal-relative:text;mso-position-vertical:absolute;mso-position-vertical-relative:text" o:gfxdata="UEsDBBQABgAIAAAAIQC2gziS/gAAAOEBAAATAAAAW0NvbnRlbnRfVHlwZXNdLnhtbJSRQU7DMBBF&#10;90jcwfIWJU67QAgl6YK0S0CoHGBkTxKLZGx5TGhvj5O2G0SRWNoz/78nu9wcxkFMGNg6quQqL6RA&#10;0s5Y6ir5vt9lD1JwBDIwOMJKHpHlpr69KfdHjyxSmriSfYz+USnWPY7AufNIadK6MEJMx9ApD/oD&#10;OlTrorhX2lFEilmcO2RdNtjC5xDF9pCuTyYBB5bi6bQ4syoJ3g9WQ0ymaiLzg5KdCXlKLjvcW893&#10;SUOqXwnz5DrgnHtJTxOsQfEKIT7DmDSUCaxw7Rqn8787ZsmRM9e2VmPeBN4uqYvTtW7jvijg9N/y&#10;JsXecLq0q+WD6m8AAAD//wMAUEsDBBQABgAIAAAAIQA4/SH/1gAAAJQBAAALAAAAX3JlbHMvLnJl&#10;bHOkkMFqwzAMhu+DvYPRfXGawxijTi+j0GvpHsDYimMaW0Yy2fr2M4PBMnrbUb/Q94l/f/hMi1qR&#10;JVI2sOt6UJgd+ZiDgffL8ekFlFSbvV0oo4EbChzGx4f9GRdb25HMsYhqlCwG5lrLq9biZkxWOiqY&#10;22YiTra2kYMu1l1tQD30/bPm3wwYN0x18gb45AdQl1tp5j/sFB2T0FQ7R0nTNEV3j6o9feQzro1i&#10;OWA14Fm+Q8a1a8+Bvu/d/dMb2JY5uiPbhG/ktn4cqGU/er3pcvwCAAD//wMAUEsDBBQABgAIAAAA&#10;IQA9ICDq1wEAAPgDAAAOAAAAZHJzL2Uyb0RvYy54bWysU9uO0zAQfUfiHyy/0yQtrFZR0xXqAi8I&#10;KhY+wOvYiYVvGg9N+/eMnTaLuEgI8TKJ7Tkz5xyPt3cnZ9lRQTLBd7xZ1ZwpL0Nv/NDxL5/fvrjl&#10;LKHwvbDBq46fVeJ3u+fPtlNs1TqMwfYKGBXxqZ1ix0fE2FZVkqNyIq1CVJ4OdQAnkJYwVD2Iiao7&#10;W63r+qaaAvQRglQp0e79fMh3pb7WSuJHrZNCZjtO3LBEKPExx2q3Fe0AIo5GXmiIf2DhhPHUdCl1&#10;L1Cwb2B+KeWMhJCCxpUMrgpaG6mKBlLT1D+peRhFVEULmZPiYlP6f2Xlh+MBmOk7vt5w5oWjO3pA&#10;EGYYkb0GCBPbB+/JxwCMUsivKaaWYHt/gMsqxQNk8ScNLn9JFjsVj8+Lx+qETNLmzeYV3YOkg+a2&#10;3rwsN1A9QSMkfKeCY/mn4+lCZeHQFJfF8X1Cak7AKyD3tT5HFMa+8T3DcyQxCEb4warMnNJzSpUV&#10;zJzLH56tmuGflCYviOXcpkyh2ltgR0Hz039tliqUmSHaWLuA6sLtj6BLboapMpl/C1yyS8fgcQE6&#10;4wP8riuerlT1nH9VPWvNsh9Dfy43WOyg8Sr+XJ5Cnt8f1wX+9GB33wEAAP//AwBQSwMEFAAGAAgA&#10;AAAhAMHeycXcAAAACAEAAA8AAABkcnMvZG93bnJldi54bWxMj8tOwzAQRfdI/IM1SOyo0/BqQ5wK&#10;IVhWiKZCLN14EkfY4yh22vD3TFewvLqjO+eUm9k7ccQx9oEULBcZCKQmmJ46Bfv67WYFIiZNRrtA&#10;qOAHI2yqy4tSFyac6AOPu9QJHqFYaAU2paGQMjYWvY6LMCBx14bR68Rx7KQZ9YnHvZN5lj1Ir3vi&#10;D1YP+GKx+d5NXkFbd/vm63UlJ9e+P9afdm239Vap66v5+QlEwjn9HcMZn9GhYqZDmMhE4Tjfrdkl&#10;KcjZ4NzfZ5wPCm6XOciqlP8Fql8AAAD//wMAUEsBAi0AFAAGAAgAAAAhALaDOJL+AAAA4QEAABMA&#10;AAAAAAAAAAAAAAAAAAAAAFtDb250ZW50X1R5cGVzXS54bWxQSwECLQAUAAYACAAAACEAOP0h/9YA&#10;AACUAQAACwAAAAAAAAAAAAAAAAAvAQAAX3JlbHMvLnJlbHNQSwECLQAUAAYACAAAACEAPSAg6tcB&#10;AAD4AwAADgAAAAAAAAAAAAAAAAAuAgAAZHJzL2Uyb0RvYy54bWxQSwECLQAUAAYACAAAACEAwd7J&#10;xdwAAAAIAQAADwAAAAAAAAAAAAAAAAAxBAAAZHJzL2Rvd25yZXYueG1sUEsFBgAAAAAEAAQA8wAA&#10;ADoFAAAAAA==&#10;" strokecolor="black [3200]" strokeweight=".5pt">
                 <v:stroke endarrow="block" joinstyle="miter"/>
@@ -1025,7 +1049,7 @@
               </wp:anchor>
             </w:drawing>
           </mc:Choice>
-          <mc:Fallback>
+          <mc:Fallback xmlns="">
             <w:pict>
               <v:line w14:anchorId="72304C04" id="Straight Connector 20" o:spid="_x0000_s1026" style="position:absolute;z-index:251677696;visibility:visible;mso-wrap-style:square;mso-wrap-distance-left:9pt;mso-wrap-distance-top:0;mso-wrap-distance-right:9pt;mso-wrap-distance-bottom:0;mso-position-horizontal:absolute;mso-position-horizontal-relative:text;mso-position-vertical:absolute;mso-position-vertical-relative:text" from="74.2pt,2.05pt" to="365.45pt,2.6pt" o:gfxdata="UEsDBBQABgAIAAAAIQC2gziS/gAAAOEBAAATAAAAW0NvbnRlbnRfVHlwZXNdLnhtbJSRQU7DMBBF&#10;90jcwfIWJU67QAgl6YK0S0CoHGBkTxKLZGx5TGhvj5O2G0SRWNoz/78nu9wcxkFMGNg6quQqL6RA&#10;0s5Y6ir5vt9lD1JwBDIwOMJKHpHlpr69KfdHjyxSmriSfYz+USnWPY7AufNIadK6MEJMx9ApD/oD&#10;OlTrorhX2lFEilmcO2RdNtjC5xDF9pCuTyYBB5bi6bQ4syoJ3g9WQ0ymaiLzg5KdCXlKLjvcW893&#10;SUOqXwnz5DrgnHtJTxOsQfEKIT7DmDSUCaxw7Rqn8787ZsmRM9e2VmPeBN4uqYvTtW7jvijg9N/y&#10;JsXecLq0q+WD6m8AAAD//wMAUEsDBBQABgAIAAAAIQA4/SH/1gAAAJQBAAALAAAAX3JlbHMvLnJl&#10;bHOkkMFqwzAMhu+DvYPRfXGawxijTi+j0GvpHsDYimMaW0Yy2fr2M4PBMnrbUb/Q94l/f/hMi1qR&#10;JVI2sOt6UJgd+ZiDgffL8ekFlFSbvV0oo4EbChzGx4f9GRdb25HMsYhqlCwG5lrLq9biZkxWOiqY&#10;22YiTra2kYMu1l1tQD30/bPm3wwYN0x18gb45AdQl1tp5j/sFB2T0FQ7R0nTNEV3j6o9feQzro1i&#10;OWA14Fm+Q8a1a8+Bvu/d/dMb2JY5uiPbhG/ktn4cqGU/er3pcvwCAAD//wMAUEsDBBQABgAIAAAA&#10;IQDbH8HRuQEAALwDAAAOAAAAZHJzL2Uyb0RvYy54bWysU8GO0zAQvSPxD5bvNElBhUZN99AVXBBU&#10;LHyA17EbC9tjjU2T/j1jN80iQAghLo7tmfdm3vNkdzc5y84KowHf8WZVc6a8hN74U8e/fH774g1n&#10;MQnfCwtedfyiIr/bP3+2G0Or1jCA7RUyIvGxHUPHh5RCW1VRDsqJuIKgPAU1oBOJjniqehQjsTtb&#10;ret6U42AfUCQKka6vb8G+b7wa61k+qh1VInZjlNvqaxY1se8VvudaE8owmDk3Ib4hy6cMJ6KLlT3&#10;Ign2Dc0vVM5IhAg6rSS4CrQ2UhUNpKapf1LzMIigihYyJ4bFpvj/aOWH8xGZ6Tu+Jnu8cPRGDwmF&#10;OQ2JHcB7chCQUZCcGkNsCXDwR5xPMRwxy540uvwlQWwq7l4Wd9WUmKTLl5vtttm84kxSbLNdv86U&#10;1RM2YEzvFDiWNx23xmftohXn9zFdU28phMu9XKuXXbpYlZOt/6Q06aF6TUGXSVIHi+wsaAb6r81c&#10;tmRmiDbWLqD6z6A5N8NUma6/BS7ZpSL4tACd8YC/q5qmW6v6mn9TfdWaZT9CfylvUeygESmGzuOc&#10;Z/DHc4E//XT77wAAAP//AwBQSwMEFAAGAAgAAAAhAE2qYRbcAAAABwEAAA8AAABkcnMvZG93bnJl&#10;di54bWxMjsFOwzAQRO9I/IO1SNyo0xBKCXGqqhJCXBBN4e7GrhOw15HtpOHvWU5wHM3ozas2s7Ns&#10;0iH2HgUsFxkwja1XPRoB74enmzWwmCQqaT1qAd86wqa+vKhkqfwZ93pqkmEEwVhKAV1KQ8l5bDvt&#10;ZFz4QSN1Jx+cTBSD4SrIM8Gd5XmWrbiTPdJDJwe963T71YxOgH0J04fZmW0cn/er5vPtlL8eJiGu&#10;r+btI7Ck5/Q3hl99UoeanI5+RBWZpVysC5oKKJbAqL+/zR6AHQXc5cDriv/3r38AAAD//wMAUEsB&#10;Ai0AFAAGAAgAAAAhALaDOJL+AAAA4QEAABMAAAAAAAAAAAAAAAAAAAAAAFtDb250ZW50X1R5cGVz&#10;XS54bWxQSwECLQAUAAYACAAAACEAOP0h/9YAAACUAQAACwAAAAAAAAAAAAAAAAAvAQAAX3JlbHMv&#10;LnJlbHNQSwECLQAUAAYACAAAACEA2x/B0bkBAAC8AwAADgAAAAAAAAAAAAAAAAAuAgAAZHJzL2Uy&#10;b0RvYy54bWxQSwECLQAUAAYACAAAACEATaphFtwAAAAHAQAADwAAAAAAAAAAAAAAAAATBAAAZHJz&#10;L2Rvd25yZXYueG1sUEsFBgAAAAAEAAQA8wAAABwFAAAAAA==&#10;" strokecolor="black [3200]" strokeweight=".5pt">
                 <v:stroke joinstyle="miter"/>
@@ -1386,7 +1410,7 @@
               </wp:anchor>
             </w:drawing>
           </mc:Choice>
-          <mc:Fallback>
+          <mc:Fallback xmlns="">
             <w:pict>
               <v:shape w14:anchorId="1C7E1339" id="Straight Arrow Connector 15" o:spid="_x0000_s1026" type="#_x0000_t32" style="position:absolute;margin-left:364.9pt;margin-top:16.1pt;width:0;height:17.45pt;z-index:251674624;visibility:visible;mso-wrap-style:square;mso-wrap-distance-left:9pt;mso-wrap-distance-top:0;mso-wrap-distance-right:9pt;mso-wrap-distance-bottom:0;mso-position-horizontal:absolute;mso-position-horizontal-relative:text;mso-position-vertical:absolute;mso-position-vertical-relative:text" o:gfxdata="UEsDBBQABgAIAAAAIQC2gziS/gAAAOEBAAATAAAAW0NvbnRlbnRfVHlwZXNdLnhtbJSRQU7DMBBF&#10;90jcwfIWJU67QAgl6YK0S0CoHGBkTxKLZGx5TGhvj5O2G0SRWNoz/78nu9wcxkFMGNg6quQqL6RA&#10;0s5Y6ir5vt9lD1JwBDIwOMJKHpHlpr69KfdHjyxSmriSfYz+USnWPY7AufNIadK6MEJMx9ApD/oD&#10;OlTrorhX2lFEilmcO2RdNtjC5xDF9pCuTyYBB5bi6bQ4syoJ3g9WQ0ymaiLzg5KdCXlKLjvcW893&#10;SUOqXwnz5DrgnHtJTxOsQfEKIT7DmDSUCaxw7Rqn8787ZsmRM9e2VmPeBN4uqYvTtW7jvijg9N/y&#10;JsXecLq0q+WD6m8AAAD//wMAUEsDBBQABgAIAAAAIQA4/SH/1gAAAJQBAAALAAAAX3JlbHMvLnJl&#10;bHOkkMFqwzAMhu+DvYPRfXGawxijTi+j0GvpHsDYimMaW0Yy2fr2M4PBMnrbUb/Q94l/f/hMi1qR&#10;JVI2sOt6UJgd+ZiDgffL8ekFlFSbvV0oo4EbChzGx4f9GRdb25HMsYhqlCwG5lrLq9biZkxWOiqY&#10;22YiTra2kYMu1l1tQD30/bPm3wwYN0x18gb45AdQl1tp5j/sFB2T0FQ7R0nTNEV3j6o9feQzro1i&#10;OWA14Fm+Q8a1a8+Bvu/d/dMb2JY5uiPbhG/ktn4cqGU/er3pcvwCAAD//wMAUEsDBBQABgAIAAAA&#10;IQDRX5sm2AEAABEEAAAOAAAAZHJzL2Uyb0RvYy54bWysU9uO0zAQfUfiHyy/0ySVWFDVdIW6wAuC&#10;ioUP8NrjxsI3jU3T/j1jJ80iWCSEeJnE9pzxOWfG29uzs+wEmEzwPe9WLWfgZVDGH3v+9cu7F685&#10;S1l4JWzw0PMLJH67e/5sO8YNrMMQrAJkVMSnzRh7PuQcN02T5ABOpFWI4OlQB3Qi0xKPjUIxUnVn&#10;m3Xb3jRjQBUxSEiJdu+mQ76r9bUGmT9pnSAz23PilmvEGh9KbHZbsTmiiIORMw3xDyycMJ4uXUrd&#10;iSzYdzS/lXJGYkhB55UMrglaGwlVA6np2l/U3A8iQtVC5qS42JT+X1n58XRAZhT17iVnXjjq0X1G&#10;YY5DZm8Qw8j2wXvyMSCjFPJrjGlDsL0/4LxK8YBF/FmjK1+Sxc7V48viMZwzk9OmpN31urt5tS7l&#10;mkdcxJTfQ3Cs/PQ8zTwWAl21WJw+pDwBr4ByqfUlDiDUW69YvkRSktEIf7QwtTkLY58+Iw4F3hRp&#10;k5j6ly8WptKfQZNJRH+iUMcT9hbZSdBgqW/drMR6yiwQbaxdQG3l/UfQnFtgUEf2b4FLdr0x+LwA&#10;nfEBn7o1n69U9ZR/VT1pLbIfgrrU1lY7aO5qj+Y3Ugb753WFP77k3Q8AAAD//wMAUEsDBBQABgAI&#10;AAAAIQB8tHdL3gAAAAkBAAAPAAAAZHJzL2Rvd25yZXYueG1sTI/BTsMwEETvSP0Ha5G4IOo0SC0N&#10;2VQIiQvi0ob07MRLEjVep7HTpn+PKw70uLOjmTfpZjKdONHgWssIi3kEgriyuuUa4Tv/eHoB4bxi&#10;rTrLhHAhB5tsdpeqRNszb+m087UIIewShdB43ydSuqoho9zc9sTh92MHo3w4h1rqQZ1DuOlkHEVL&#10;aVTLoaFRPb03VB12o0Gwh8+xrdb749djLi9lYYp8TwXiw/309grC0+T/zXDFD+iQBabSjqyd6BBW&#10;8Tqge4TnOAYRDH9CibBcLUBmqbxdkP0CAAD//wMAUEsBAi0AFAAGAAgAAAAhALaDOJL+AAAA4QEA&#10;ABMAAAAAAAAAAAAAAAAAAAAAAFtDb250ZW50X1R5cGVzXS54bWxQSwECLQAUAAYACAAAACEAOP0h&#10;/9YAAACUAQAACwAAAAAAAAAAAAAAAAAvAQAAX3JlbHMvLnJlbHNQSwECLQAUAAYACAAAACEA0V+b&#10;JtgBAAARBAAADgAAAAAAAAAAAAAAAAAuAgAAZHJzL2Uyb0RvYy54bWxQSwECLQAUAAYACAAAACEA&#10;fLR3S94AAAAJAQAADwAAAAAAAAAAAAAAAAAyBAAAZHJzL2Rvd25yZXYueG1sUEsFBgAAAAAEAAQA&#10;8wAAAD0FAAAAAA==&#10;" strokecolor="black [3200]" strokeweight=".5pt">
                 <v:stroke startarrow="block" endarrow="block" joinstyle="miter"/>
@@ -1454,7 +1478,7 @@
               </wp:anchor>
             </w:drawing>
           </mc:Choice>
-          <mc:Fallback>
+          <mc:Fallback xmlns="">
             <w:pict>
               <v:shape w14:anchorId="71A5810B" id="Straight Arrow Connector 14" o:spid="_x0000_s1026" type="#_x0000_t32" style="position:absolute;margin-left:224.15pt;margin-top:16.25pt;width:0;height:17.45pt;z-index:251672576;visibility:visible;mso-wrap-style:square;mso-wrap-distance-left:9pt;mso-wrap-distance-top:0;mso-wrap-distance-right:9pt;mso-wrap-distance-bottom:0;mso-position-horizontal:absolute;mso-position-horizontal-relative:text;mso-position-vertical:absolute;mso-position-vertical-relative:text" o:gfxdata="UEsDBBQABgAIAAAAIQC2gziS/gAAAOEBAAATAAAAW0NvbnRlbnRfVHlwZXNdLnhtbJSRQU7DMBBF&#10;90jcwfIWJU67QAgl6YK0S0CoHGBkTxKLZGx5TGhvj5O2G0SRWNoz/78nu9wcxkFMGNg6quQqL6RA&#10;0s5Y6ir5vt9lD1JwBDIwOMJKHpHlpr69KfdHjyxSmriSfYz+USnWPY7AufNIadK6MEJMx9ApD/oD&#10;OlTrorhX2lFEilmcO2RdNtjC5xDF9pCuTyYBB5bi6bQ4syoJ3g9WQ0ymaiLzg5KdCXlKLjvcW893&#10;SUOqXwnz5DrgnHtJTxOsQfEKIT7DmDSUCaxw7Rqn8787ZsmRM9e2VmPeBN4uqYvTtW7jvijg9N/y&#10;JsXecLq0q+WD6m8AAAD//wMAUEsDBBQABgAIAAAAIQA4/SH/1gAAAJQBAAALAAAAX3JlbHMvLnJl&#10;bHOkkMFqwzAMhu+DvYPRfXGawxijTi+j0GvpHsDYimMaW0Yy2fr2M4PBMnrbUb/Q94l/f/hMi1qR&#10;JVI2sOt6UJgd+ZiDgffL8ekFlFSbvV0oo4EbChzGx4f9GRdb25HMsYhqlCwG5lrLq9biZkxWOiqY&#10;22YiTra2kYMu1l1tQD30/bPm3wwYN0x18gb45AdQl1tp5j/sFB2T0FQ7R0nTNEV3j6o9feQzro1i&#10;OWA14Fm+Q8a1a8+Bvu/d/dMb2JY5uiPbhG/ktn4cqGU/er3pcvwCAAD//wMAUEsDBBQABgAIAAAA&#10;IQDhOc6Y2AEAABEEAAAOAAAAZHJzL2Uyb0RvYy54bWysU9uO0zAQfUfiHyy/0yQVWlDVdIW6wAuC&#10;ioUP8NrjxsI3jU3T/j1jJ80iWCSEeJnE9pzxOWfG29uzs+wEmEzwPe9WLWfgZVDGH3v+9cu7F685&#10;S1l4JWzw0PMLJH67e/5sO8YNrMMQrAJkVMSnzRh7PuQcN02T5ABOpFWI4OlQB3Qi0xKPjUIxUnVn&#10;m3Xb3jRjQBUxSEiJdu+mQ76r9bUGmT9pnSAz23PilmvEGh9KbHZbsTmiiIORMw3xDyycMJ4uXUrd&#10;iSzYdzS/lXJGYkhB55UMrglaGwlVA6np2l/U3A8iQtVC5qS42JT+X1n58XRAZhT17iVnXjjq0X1G&#10;YY5DZm8Qw8j2wXvyMSCjFPJrjGlDsL0/4LxK8YBF/FmjK1+Sxc7V48viMZwzk9OmpN31urt5tS7l&#10;mkdcxJTfQ3Cs/PQ8zTwWAl21WJw+pDwBr4ByqfUlDiDUW69YvkRSktEIf7QwtTkLY58+Iw4F3hRp&#10;k5j6ly8WptKfQZNJRH+iUMcT9hbZSdBgqW/drMR6yiwQbaxdQG3l/UfQnFtgUEf2b4FLdr0x+LwA&#10;nfEBn7o1n69U9ZR/VT1pLbIfgrrU1lY7aO5qj+Y3Ugb753WFP77k3Q8AAAD//wMAUEsDBBQABgAI&#10;AAAAIQBFDr+73gAAAAkBAAAPAAAAZHJzL2Rvd25yZXYueG1sTI9NT8MwDIbvSPyHyEhcEEvZyj5K&#10;3QkhcUFcttKd08a01RqnNOnW/XuCOMDR9qPXz5tuJ9OJEw2utYzwMItAEFdWt1wjfOSv92sQzivW&#10;qrNMCBdysM2ur1KVaHvmHZ32vhYhhF2iEBrv+0RKVzVklJvZnjjcPu1glA/jUEs9qHMIN52cR9FS&#10;GtVy+NConl4aqo770SDY49vYVpvD1/tdLi9lYYr8QAXi7c30/ATC0+T/YPjRD+qQBafSjqyd6BDi&#10;eL0IKMJi/ggiAL+LEmG5ikFmqfzfIPsGAAD//wMAUEsBAi0AFAAGAAgAAAAhALaDOJL+AAAA4QEA&#10;ABMAAAAAAAAAAAAAAAAAAAAAAFtDb250ZW50X1R5cGVzXS54bWxQSwECLQAUAAYACAAAACEAOP0h&#10;/9YAAACUAQAACwAAAAAAAAAAAAAAAAAvAQAAX3JlbHMvLnJlbHNQSwECLQAUAAYACAAAACEA4TnO&#10;mNgBAAARBAAADgAAAAAAAAAAAAAAAAAuAgAAZHJzL2Uyb0RvYy54bWxQSwECLQAUAAYACAAAACEA&#10;RQ6/u94AAAAJAQAADwAAAAAAAAAAAAAAAAAyBAAAZHJzL2Rvd25yZXYueG1sUEsFBgAAAAAEAAQA&#10;8wAAAD0FAAAAAA==&#10;" strokecolor="black [3200]" strokeweight=".5pt">
                 <v:stroke startarrow="block" endarrow="block" joinstyle="miter"/>
@@ -1522,7 +1546,7 @@
               </wp:anchor>
             </w:drawing>
           </mc:Choice>
-          <mc:Fallback>
+          <mc:Fallback xmlns="">
             <w:pict>
               <v:shape w14:anchorId="0EC7E681" id="Straight Arrow Connector 13" o:spid="_x0000_s1026" type="#_x0000_t32" style="position:absolute;margin-left:78pt;margin-top:17.2pt;width:0;height:17.45pt;z-index:251670528;visibility:visible;mso-wrap-style:square;mso-wrap-distance-left:9pt;mso-wrap-distance-top:0;mso-wrap-distance-right:9pt;mso-wrap-distance-bottom:0;mso-position-horizontal:absolute;mso-position-horizontal-relative:text;mso-position-vertical:absolute;mso-position-vertical-relative:text" o:gfxdata="UEsDBBQABgAIAAAAIQC2gziS/gAAAOEBAAATAAAAW0NvbnRlbnRfVHlwZXNdLnhtbJSRQU7DMBBF&#10;90jcwfIWJU67QAgl6YK0S0CoHGBkTxKLZGx5TGhvj5O2G0SRWNoz/78nu9wcxkFMGNg6quQqL6RA&#10;0s5Y6ir5vt9lD1JwBDIwOMJKHpHlpr69KfdHjyxSmriSfYz+USnWPY7AufNIadK6MEJMx9ApD/oD&#10;OlTrorhX2lFEilmcO2RdNtjC5xDF9pCuTyYBB5bi6bQ4syoJ3g9WQ0ymaiLzg5KdCXlKLjvcW893&#10;SUOqXwnz5DrgnHtJTxOsQfEKIT7DmDSUCaxw7Rqn8787ZsmRM9e2VmPeBN4uqYvTtW7jvijg9N/y&#10;JsXecLq0q+WD6m8AAAD//wMAUEsDBBQABgAIAAAAIQA4/SH/1gAAAJQBAAALAAAAX3JlbHMvLnJl&#10;bHOkkMFqwzAMhu+DvYPRfXGawxijTi+j0GvpHsDYimMaW0Yy2fr2M4PBMnrbUb/Q94l/f/hMi1qR&#10;JVI2sOt6UJgd+ZiDgffL8ekFlFSbvV0oo4EbChzGx4f9GRdb25HMsYhqlCwG5lrLq9biZkxWOiqY&#10;22YiTra2kYMu1l1tQD30/bPm3wwYN0x18gb45AdQl1tp5j/sFB2T0FQ7R0nTNEV3j6o9feQzro1i&#10;OWA14Fm+Q8a1a8+Bvu/d/dMb2JY5uiPbhG/ktn4cqGU/er3pcvwCAAD//wMAUEsDBBQABgAIAAAA&#10;IQDzB4YV2AEAABEEAAAOAAAAZHJzL2Uyb0RvYy54bWysU9uO0zAQfUfiHyy/0yRFWlDVdIW6wAuC&#10;ioUP8NrjxsI3jU3T/j1jJ80iWCSEeJnE9pzxOWfG29uzs+wEmEzwPe9WLWfgZVDGH3v+9cu7F685&#10;S1l4JWzw0PMLJH67e/5sO8YNrMMQrAJkVMSnzRh7PuQcN02T5ABOpFWI4OlQB3Qi0xKPjUIxUnVn&#10;m3Xb3jRjQBUxSEiJdu+mQ76r9bUGmT9pnSAz23PilmvEGh9KbHZbsTmiiIORMw3xDyycMJ4uXUrd&#10;iSzYdzS/lXJGYkhB55UMrglaGwlVA6np2l/U3A8iQtVC5qS42JT+X1n58XRAZhT17iVnXjjq0X1G&#10;YY5DZm8Qw8j2wXvyMSCjFPJrjGlDsL0/4LxK8YBF/FmjK1+Sxc7V48viMZwzk9OmpN31urt5tS7l&#10;mkdcxJTfQ3Cs/PQ8zTwWAl21WJw+pDwBr4ByqfUlDiDUW69YvkRSktEIf7QwtTkLY58+Iw4F3hRp&#10;k5j6ly8WptKfQZNJRH+iUMcT9hbZSdBgqW/drMR6yiwQbaxdQG3l/UfQnFtgUEf2b4FLdr0x+LwA&#10;nfEBn7o1n69U9ZR/VT1pLbIfgrrU1lY7aO5qj+Y3Ugb753WFP77k3Q8AAAD//wMAUEsDBBQABgAI&#10;AAAAIQBdRoWp3gAAAAkBAAAPAAAAZHJzL2Rvd25yZXYueG1sTI/BTsMwEETvSP0HaytxQdQpLREN&#10;2VQIiQviQkN6duIliRqv09hp07/H5QLHmR3Nvkm3k+nEiQbXWkZYLiIQxJXVLdcIX/nb/RMI5xVr&#10;1VkmhAs52Gazm1Ql2p75k047X4tQwi5RCI33fSKlqxoyyi1sTxxu33Ywygc51FIP6hzKTScfoiiW&#10;RrUcPjSqp9eGqsNuNAj28D621WZ//LjL5aUsTJHvqUC8nU8vzyA8Tf4vDFf8gA5ZYCrtyNqJLujH&#10;OGzxCKv1GsQ18GuUCPFmBTJL5f8F2Q8AAAD//wMAUEsBAi0AFAAGAAgAAAAhALaDOJL+AAAA4QEA&#10;ABMAAAAAAAAAAAAAAAAAAAAAAFtDb250ZW50X1R5cGVzXS54bWxQSwECLQAUAAYACAAAACEAOP0h&#10;/9YAAACUAQAACwAAAAAAAAAAAAAAAAAvAQAAX3JlbHMvLnJlbHNQSwECLQAUAAYACAAAACEA8weG&#10;FdgBAAARBAAADgAAAAAAAAAAAAAAAAAuAgAAZHJzL2Uyb0RvYy54bWxQSwECLQAUAAYACAAAACEA&#10;XUaFqd4AAAAJAQAADwAAAAAAAAAAAAAAAAAyBAAAZHJzL2Rvd25yZXYueG1sUEsFBgAAAAAEAAQA&#10;8wAAAD0FAAAAAA==&#10;" strokecolor="black [3200]" strokeweight=".5pt">
                 <v:stroke startarrow="block" endarrow="block" joinstyle="miter"/>
@@ -2170,7 +2194,7 @@
               </wp:anchor>
             </w:drawing>
           </mc:Choice>
-          <mc:Fallback>
+          <mc:Fallback xmlns="">
             <w:pict>
               <v:shape w14:anchorId="20C3AB77" id="Straight Arrow Connector 19" o:spid="_x0000_s1026" type="#_x0000_t32" style="position:absolute;margin-left:275.45pt;margin-top:7pt;width:39.8pt;height:0;z-index:251676672;visibility:visible;mso-wrap-style:square;mso-wrap-distance-left:9pt;mso-wrap-distance-top:0;mso-wrap-distance-right:9pt;mso-wrap-distance-bottom:0;mso-position-horizontal:absolute;mso-position-horizontal-relative:text;mso-position-vertical:absolute;mso-position-vertical-relative:text" o:gfxdata="UEsDBBQABgAIAAAAIQC2gziS/gAAAOEBAAATAAAAW0NvbnRlbnRfVHlwZXNdLnhtbJSRQU7DMBBF&#10;90jcwfIWJU67QAgl6YK0S0CoHGBkTxKLZGx5TGhvj5O2G0SRWNoz/78nu9wcxkFMGNg6quQqL6RA&#10;0s5Y6ir5vt9lD1JwBDIwOMJKHpHlpr69KfdHjyxSmriSfYz+USnWPY7AufNIadK6MEJMx9ApD/oD&#10;OlTrorhX2lFEilmcO2RdNtjC5xDF9pCuTyYBB5bi6bQ4syoJ3g9WQ0ymaiLzg5KdCXlKLjvcW893&#10;SUOqXwnz5DrgnHtJTxOsQfEKIT7DmDSUCaxw7Rqn8787ZsmRM9e2VmPeBN4uqYvTtW7jvijg9N/y&#10;JsXecLq0q+WD6m8AAAD//wMAUEsDBBQABgAIAAAAIQA4/SH/1gAAAJQBAAALAAAAX3JlbHMvLnJl&#10;bHOkkMFqwzAMhu+DvYPRfXGawxijTi+j0GvpHsDYimMaW0Yy2fr2M4PBMnrbUb/Q94l/f/hMi1qR&#10;JVI2sOt6UJgd+ZiDgffL8ekFlFSbvV0oo4EbChzGx4f9GRdb25HMsYhqlCwG5lrLq9biZkxWOiqY&#10;22YiTra2kYMu1l1tQD30/bPm3wwYN0x18gb45AdQl1tp5j/sFB2T0FQ7R0nTNEV3j6o9feQzro1i&#10;OWA14Fm+Q8a1a8+Bvu/d/dMb2JY5uiPbhG/ktn4cqGU/er3pcvwCAAD//wMAUEsDBBQABgAIAAAA&#10;IQDQ6m7A2QEAABEEAAAOAAAAZHJzL2Uyb0RvYy54bWysU11v1DAQfEfiP1h+55JUakVPl6vQFXhB&#10;cKLwA1xnnVj4S2tzyf171k4uRVAkhHhx4nhndma82d1N1rATYNTetbzZ1JyBk77Trm/51y/vXr3m&#10;LCbhOmG8g5afIfK7/csXuzFs4coP3nSAjEhc3I6h5UNKYVtVUQ5gRdz4AI4OlUcrEm2xrzoUI7Fb&#10;U13V9U01euwCegkx0tf7+ZDvC79SINMnpSIkZlpO2lJZsayPea32O7HtUYRBy0WG+AcVVmhHTVeq&#10;e5EE+476NyqrJfroVdpIbyuvlJZQPJCbpv7FzcMgAhQvFE4Ma0zx/9HKj6cjMt3R3d1y5oSlO3pI&#10;KHQ/JPYG0Y/s4J2jHD0yKqG8xhC3BDu4Iy67GI6YzU8KbX6SLTaVjM9rxjAlJunjdX19c9twJi9H&#10;1RMuYEzvwVuWX1oeFx2rgKZELE4fYqLOBLwAclPj8jqA6N66jqVzICcJtXC9gfmak9Dm+TOiyvAq&#10;W5vNlLd0NjBTfwZFIZH8WUIZTzgYZCdBg9V9a3KHwkKVGaK0MSuoLrr/CFpqMwzKyP4tcK0uHb1L&#10;K9Bq5/G5rmm6SFVz/cX17DXbfvTduVxtiYPmrjhb/pE82D/vC/zpT97/AAAA//8DAFBLAwQUAAYA&#10;CAAAACEANMl8ot0AAAAJAQAADwAAAGRycy9kb3ducmV2LnhtbEyPzU7DMBCE70i8g7VIXBC1+UnV&#10;hjgVQuKCuNCQnp14m0SN1yF22vTtWcQBjjvzaXYm28yuF0ccQ+dJw91CgUCqve2o0fBZvN6uQIRo&#10;yJreE2o4Y4BNfnmRmdT6E33gcRsbwSEUUqOhjXFIpQx1i86EhR+Q2Nv70ZnI59hIO5oTh7te3iu1&#10;lM50xB9aM+BLi/VhOzkN/vA2dfV69/V+U8hzVbqy2GGp9fXV/PwEIuIc/2D4qc/VIedOlZ/IBtFr&#10;SBK1ZpSNR97EwPJBJSCqX0Hmmfy/IP8GAAD//wMAUEsBAi0AFAAGAAgAAAAhALaDOJL+AAAA4QEA&#10;ABMAAAAAAAAAAAAAAAAAAAAAAFtDb250ZW50X1R5cGVzXS54bWxQSwECLQAUAAYACAAAACEAOP0h&#10;/9YAAACUAQAACwAAAAAAAAAAAAAAAAAvAQAAX3JlbHMvLnJlbHNQSwECLQAUAAYACAAAACEA0Opu&#10;wNkBAAARBAAADgAAAAAAAAAAAAAAAAAuAgAAZHJzL2Uyb0RvYy54bWxQSwECLQAUAAYACAAAACEA&#10;NMl8ot0AAAAJAQAADwAAAAAAAAAAAAAAAAAzBAAAZHJzL2Rvd25yZXYueG1sUEsFBgAAAAAEAAQA&#10;8wAAAD0FAAAAAA==&#10;" strokecolor="black [3200]" strokeweight=".5pt">
                 <v:stroke startarrow="block" endarrow="block" joinstyle="miter"/>
@@ -2238,7 +2262,7 @@
               </wp:anchor>
             </w:drawing>
           </mc:Choice>
-          <mc:Fallback>
+          <mc:Fallback xmlns="">
             <w:pict>
               <v:shape w14:anchorId="023F345F" id="Straight Arrow Connector 16" o:spid="_x0000_s1026" type="#_x0000_t32" style="position:absolute;margin-left:128.2pt;margin-top:7pt;width:48pt;height:.55pt;z-index:251675648;visibility:visible;mso-wrap-style:square;mso-wrap-distance-left:9pt;mso-wrap-distance-top:0;mso-wrap-distance-right:9pt;mso-wrap-distance-bottom:0;mso-position-horizontal:absolute;mso-position-horizontal-relative:text;mso-position-vertical:absolute;mso-position-vertical-relative:text" o:gfxdata="UEsDBBQABgAIAAAAIQC2gziS/gAAAOEBAAATAAAAW0NvbnRlbnRfVHlwZXNdLnhtbJSRQU7DMBBF&#10;90jcwfIWJU67QAgl6YK0S0CoHGBkTxKLZGx5TGhvj5O2G0SRWNoz/78nu9wcxkFMGNg6quQqL6RA&#10;0s5Y6ir5vt9lD1JwBDIwOMJKHpHlpr69KfdHjyxSmriSfYz+USnWPY7AufNIadK6MEJMx9ApD/oD&#10;OlTrorhX2lFEilmcO2RdNtjC5xDF9pCuTyYBB5bi6bQ4syoJ3g9WQ0ymaiLzg5KdCXlKLjvcW893&#10;SUOqXwnz5DrgnHtJTxOsQfEKIT7DmDSUCaxw7Rqn8787ZsmRM9e2VmPeBN4uqYvTtW7jvijg9N/y&#10;JsXecLq0q+WD6m8AAAD//wMAUEsDBBQABgAIAAAAIQA4/SH/1gAAAJQBAAALAAAAX3JlbHMvLnJl&#10;bHOkkMFqwzAMhu+DvYPRfXGawxijTi+j0GvpHsDYimMaW0Yy2fr2M4PBMnrbUb/Q94l/f/hMi1qR&#10;JVI2sOt6UJgd+ZiDgffL8ekFlFSbvV0oo4EbChzGx4f9GRdb25HMsYhqlCwG5lrLq9biZkxWOiqY&#10;22YiTra2kYMu1l1tQD30/bPm3wwYN0x18gb45AdQl1tp5j/sFB2T0FQ7R0nTNEV3j6o9feQzro1i&#10;OWA14Fm+Q8a1a8+Bvu/d/dMb2JY5uiPbhG/ktn4cqGU/er3pcvwCAAD//wMAUEsDBBQABgAIAAAA&#10;IQDQoj/J3AEAABQEAAAOAAAAZHJzL2Uyb0RvYy54bWysU02P0zAQvSPxHyzfadIeCls1XaEucEFQ&#10;scsP8DrjxsJfGpsm+feMnTSLYJEQ4uLE9ryZ996M97eDNewCGLV3DV+vas7ASd9qd27414f3r95w&#10;FpNwrTDeQcNHiPz28PLFvg872PjOmxaQURIXd31oeJdS2FVVlB1YEVc+gKNL5dGKRFs8Vy2KnrJb&#10;U23qelv1HtuAXkKMdHo3XfJDya8UyPRZqQiJmYYTt1RWLOtjXqvDXuzOKEKn5UxD/AMLK7Sjokuq&#10;O5EE+476t1RWS/TRq7SS3lZeKS2haCA16/oXNfedCFC0kDkxLDbF/5dWfrqckOmWerflzAlLPbpP&#10;KPS5S+wtou/Z0TtHPnpkFEJ+9SHuCHZ0J5x3MZwwix8U2vwlWWwoHo+LxzAkJulwW99sa+qEpKvt&#10;zeZ1zlg9QQPG9AG8Zfmn4XGmsnBYF5fF5WNME/AKyHWNy2sHon3nWpbGQGISauHOBqZOJ6HN83fE&#10;IcOrrG7SU/7SaGBK/QUU+UQKJgplQuFokF0EzVb7bT0rMY4iM0RpYxZQXXj/ETTHZhiUqf1b4BJd&#10;KnqXFqDVzuNzVdNwpaqm+KvqSWuW/ejbsXS32EGjV3o0P5M82z/vC/zpMR9+AAAA//8DAFBLAwQU&#10;AAYACAAAACEAC/usk94AAAAJAQAADwAAAGRycy9kb3ducmV2LnhtbEyPQU+DQBCF7yb+h82YeDF2&#10;KZbGIktjTLwYLxbpeWGnQMrOIru09N87nupx3vvy5r1sO9tenHD0nSMFy0UEAql2pqNGwXfx/vgM&#10;wgdNRveOUMEFPWzz25tMp8ad6QtPu9AIDiGfagVtCEMqpa9btNov3IDE3sGNVgc+x0aaUZ853PYy&#10;jqK1tLoj/tDqAd9arI+7ySpwx4+pqzf7n8+HQl6q0pbFHkul7u/m1xcQAedwheGvPleHnDtVbiLj&#10;Ra8gTtYrRtlY8SYGnpKYhYqFZAkyz+T/BfkvAAAA//8DAFBLAQItABQABgAIAAAAIQC2gziS/gAA&#10;AOEBAAATAAAAAAAAAAAAAAAAAAAAAABbQ29udGVudF9UeXBlc10ueG1sUEsBAi0AFAAGAAgAAAAh&#10;ADj9If/WAAAAlAEAAAsAAAAAAAAAAAAAAAAALwEAAF9yZWxzLy5yZWxzUEsBAi0AFAAGAAgAAAAh&#10;ANCiP8ncAQAAFAQAAA4AAAAAAAAAAAAAAAAALgIAAGRycy9lMm9Eb2MueG1sUEsBAi0AFAAGAAgA&#10;AAAhAAv7rJPeAAAACQEAAA8AAAAAAAAAAAAAAAAANgQAAGRycy9kb3ducmV2LnhtbFBLBQYAAAAA&#10;BAAEAPMAAABBBQAAAAA=&#10;" strokecolor="black [3200]" strokeweight=".5pt">
                 <v:stroke startarrow="block" endarrow="block" joinstyle="miter"/>
@@ -2264,20 +2288,6 @@
     </w:p>
     <w:p>
       <w:pPr>
-        <w:rPr>
-          <w:rFonts w:ascii="Times New Roman" w:hAnsi="Times New Roman" w:cs="Times New Roman"/>
-        </w:rPr>
-      </w:pPr>
-    </w:p>
-    <w:p>
-      <w:pPr>
-        <w:rPr>
-          <w:rFonts w:ascii="Times New Roman" w:hAnsi="Times New Roman" w:cs="Times New Roman"/>
-        </w:rPr>
-      </w:pPr>
-    </w:p>
-    <w:p>
-      <w:pPr>
         <w:spacing w:after="120"/>
         <w:rPr>
           <w:rFonts w:ascii="Times New Roman" w:hAnsi="Times New Roman" w:cs="Times New Roman"/>
@@ -2295,6 +2305,7 @@
           <w:sz w:val="24"/>
           <w:szCs w:val="24"/>
         </w:rPr>
+        <w:lastRenderedPageBreak/>
         <w:t>Mock-Ups (test-data)</w:t>
       </w:r>
     </w:p>
@@ -2318,55 +2329,13 @@
         <w:rPr>
           <w:rFonts w:ascii="Times New Roman" w:hAnsi="Times New Roman" w:cs="Times New Roman"/>
         </w:rPr>
-        <w:t xml:space="preserve"> are considered as mock-ups for the rest-</w:t>
-      </w:r>
-      <w:proofErr w:type="spellStart"/>
-      <w:r>
-        <w:rPr>
-          <w:rFonts w:ascii="Times New Roman" w:hAnsi="Times New Roman" w:cs="Times New Roman"/>
-        </w:rPr>
-        <w:t>api</w:t>
-      </w:r>
-      <w:proofErr w:type="spellEnd"/>
-      <w:r>
-        <w:rPr>
-          <w:rFonts w:ascii="Times New Roman" w:hAnsi="Times New Roman" w:cs="Times New Roman"/>
-        </w:rPr>
-        <w:t xml:space="preserve">. </w:t>
-      </w:r>
-      <w:r>
-        <w:rPr>
-          <w:rFonts w:ascii="Times New Roman" w:hAnsi="Times New Roman" w:cs="Times New Roman"/>
-        </w:rPr>
-        <w:t>Navigate to app/mock-</w:t>
-      </w:r>
-      <w:proofErr w:type="spellStart"/>
-      <w:r>
-        <w:rPr>
-          <w:rFonts w:ascii="Times New Roman" w:hAnsi="Times New Roman" w:cs="Times New Roman"/>
-        </w:rPr>
-        <w:t>employees.ts</w:t>
-      </w:r>
-      <w:proofErr w:type="spellEnd"/>
-      <w:r>
-        <w:rPr>
-          <w:rFonts w:ascii="Times New Roman" w:hAnsi="Times New Roman" w:cs="Times New Roman"/>
-        </w:rPr>
-        <w:t xml:space="preserve"> to add or remove employees from the list and app/mock-</w:t>
-      </w:r>
-      <w:proofErr w:type="spellStart"/>
-      <w:r>
-        <w:rPr>
-          <w:rFonts w:ascii="Times New Roman" w:hAnsi="Times New Roman" w:cs="Times New Roman"/>
-        </w:rPr>
-        <w:t>departments.ts</w:t>
-      </w:r>
-      <w:proofErr w:type="spellEnd"/>
-      <w:r>
-        <w:rPr>
-          <w:rFonts w:ascii="Times New Roman" w:hAnsi="Times New Roman" w:cs="Times New Roman"/>
-        </w:rPr>
-        <w:t xml:space="preserve"> to change the departments list.</w:t>
+        <w:t xml:space="preserve"> are considered as mock-ups for the rest-api. </w:t>
+      </w:r>
+      <w:r>
+        <w:rPr>
+          <w:rFonts w:ascii="Times New Roman" w:hAnsi="Times New Roman" w:cs="Times New Roman"/>
+        </w:rPr>
+        <w:t>Navigate to app/mock-employees.ts to add or remove employees from the list and app/mock-departments.ts to change the departments list.</w:t>
       </w:r>
       <w:r>
         <w:t xml:space="preserve"> </w:t>

</xml_diff>